<commit_message>
đánh giá sản phẩm
</commit_message>
<xml_diff>
--- a/Design_function&database/phân tích lt web.docx
+++ b/Design_function&database/phân tích lt web.docx
@@ -1593,9 +1593,9 @@
         <w:t>Pa_memu: id, name;</w:t>
       </w:r>
     </w:p>
-    <w:p/>
-    <w:p>
-      <w:r>
+    <w:p>
+      <w:r>
+        <w:lastRenderedPageBreak/>
         <w:t>Menu_item: id, name, pa_id;</w:t>
       </w:r>
     </w:p>

</xml_diff>